<commit_message>
Create ClassDiagram and databaseDiagram
</commit_message>
<xml_diff>
--- a/wymagania.docx
+++ b/wymagania.docx
@@ -648,6 +648,13 @@
         </w:rPr>
         <w:t>kontrola dokonania opłaty przez klienta</w:t>
       </w:r>
+      <w:r>
+        <w:rPr>
+          <w:sz w:val="28"/>
+          <w:szCs w:val="28"/>
+        </w:rPr>
+        <w:t>,</w:t>
+      </w:r>
     </w:p>
     <w:p>
       <w:pPr>
@@ -673,6 +680,8 @@
         </w:rPr>
         <w:t>pracuje w magazynie,</w:t>
       </w:r>
+      <w:bookmarkStart w:id="0" w:name="_GoBack"/>
+      <w:bookmarkEnd w:id="0"/>
     </w:p>
     <w:p>
       <w:pPr>
@@ -1566,15 +1575,7 @@
         <w:rPr>
           <w:sz w:val="28"/>
         </w:rPr>
-        <w:t>aktualizacja informacji o dostęponości s</w:t>
-      </w:r>
-      <w:bookmarkStart w:id="0" w:name="_GoBack"/>
-      <w:bookmarkEnd w:id="0"/>
-      <w:r>
-        <w:rPr>
-          <w:sz w:val="28"/>
-        </w:rPr>
-        <w:t>przętu,</w:t>
+        <w:t>aktualizacja informacji o dostęponości sprzętu,</w:t>
       </w:r>
     </w:p>
     <w:p>

</xml_diff>